<commit_message>
modified for software engineering companies
</commit_message>
<xml_diff>
--- a/CV-(Feb-13, 2022).docx
+++ b/CV-(Feb-13, 2022).docx
@@ -4,7 +4,7 @@
   <w:body>
     <w:tbl>
       <w:tblPr>
-        <w:tblW w:w="11120" w:type="dxa"/>
+        <w:tblW w:w="10047" w:type="dxa"/>
         <w:tblLayout w:type="fixed"/>
         <w:tblCellMar>
           <w:left w:w="115" w:type="dxa"/>
@@ -13,17 +13,17 @@
         <w:tblLook w:val="04A0" w:firstRow="1" w:lastRow="0" w:firstColumn="1" w:lastColumn="0" w:noHBand="0" w:noVBand="1"/>
       </w:tblPr>
       <w:tblGrid>
-        <w:gridCol w:w="3710"/>
-        <w:gridCol w:w="742"/>
-        <w:gridCol w:w="6668"/>
+        <w:gridCol w:w="3352"/>
+        <w:gridCol w:w="669"/>
+        <w:gridCol w:w="6026"/>
       </w:tblGrid>
       <w:tr>
         <w:trPr>
-          <w:trHeight w:val="3375"/>
+          <w:trHeight w:val="2276"/>
         </w:trPr>
         <w:tc>
           <w:tcPr>
-            <w:tcW w:w="3710" w:type="dxa"/>
+            <w:tcW w:w="3352" w:type="dxa"/>
             <w:vAlign w:val="bottom"/>
           </w:tcPr>
           <w:p>
@@ -33,6 +33,7 @@
               </w:tabs>
               <w:jc w:val="center"/>
             </w:pPr>
+            <w:bookmarkStart w:id="0" w:name="_Hlk98975368"/>
             <w:r>
               <w:rPr>
                 <w:noProof/>
@@ -83,7 +84,7 @@
         </w:tc>
         <w:tc>
           <w:tcPr>
-            <w:tcW w:w="742" w:type="dxa"/>
+            <w:tcW w:w="669" w:type="dxa"/>
           </w:tcPr>
           <w:p>
             <w:pPr>
@@ -95,7 +96,7 @@
         </w:tc>
         <w:tc>
           <w:tcPr>
-            <w:tcW w:w="6668" w:type="dxa"/>
+            <w:tcW w:w="6026" w:type="dxa"/>
             <w:vAlign w:val="bottom"/>
           </w:tcPr>
           <w:p>
@@ -114,17 +115,18 @@
               <w:t>Jannatul ferdous shova</w:t>
             </w:r>
           </w:p>
+          <w:p/>
           <w:p/>
           <w:p/>
         </w:tc>
       </w:tr>
       <w:tr>
         <w:trPr>
-          <w:trHeight w:val="7459"/>
+          <w:trHeight w:val="8362"/>
         </w:trPr>
         <w:tc>
           <w:tcPr>
-            <w:tcW w:w="3710" w:type="dxa"/>
+            <w:tcW w:w="3352" w:type="dxa"/>
           </w:tcPr>
           <w:sdt>
             <w:sdtPr>
@@ -409,7 +411,39 @@
                   <w:b/>
                   <w:bCs/>
                 </w:rPr>
-                <w:t>My Portfolio</w:t>
+                <w:t>My P</w:t>
+              </w:r>
+              <w:r>
+                <w:rPr>
+                  <w:rStyle w:val="Hyperlink"/>
+                  <w:b/>
+                  <w:bCs/>
+                </w:rPr>
+                <w:t>o</w:t>
+              </w:r>
+              <w:r>
+                <w:rPr>
+                  <w:rStyle w:val="Hyperlink"/>
+                  <w:b/>
+                  <w:bCs/>
+                </w:rPr>
+                <w:t>rt</w:t>
+              </w:r>
+              <w:r>
+                <w:rPr>
+                  <w:rStyle w:val="Hyperlink"/>
+                  <w:b/>
+                  <w:bCs/>
+                </w:rPr>
+                <w:t>f</w:t>
+              </w:r>
+              <w:r>
+                <w:rPr>
+                  <w:rStyle w:val="Hyperlink"/>
+                  <w:b/>
+                  <w:bCs/>
+                </w:rPr>
+                <w:t>olio</w:t>
               </w:r>
             </w:hyperlink>
           </w:p>
@@ -455,19 +489,7 @@
             </w:r>
             <w:proofErr w:type="gramEnd"/>
             <w:r>
-              <w:t>Basic), P</w:t>
-            </w:r>
-            <w:r>
-              <w:t>ython</w:t>
-            </w:r>
-            <w:r>
-              <w:t xml:space="preserve"> </w:t>
-            </w:r>
-            <w:r>
-              <w:t xml:space="preserve">(Basic), </w:t>
-            </w:r>
-            <w:r>
-              <w:t>JAVA(Basic)</w:t>
+              <w:t>Basic), Python (Basic), JAVA(Basic)</w:t>
             </w:r>
           </w:p>
           <w:p>
@@ -576,10 +598,7 @@
               <w:pStyle w:val="Heading3"/>
             </w:pPr>
             <w:r>
-              <w:t xml:space="preserve">Other </w:t>
-            </w:r>
-            <w:r>
-              <w:t>Skills</w:t>
+              <w:t>Other Skills</w:t>
             </w:r>
           </w:p>
           <w:p>
@@ -597,10 +616,7 @@
               <w:t>ility</w:t>
             </w:r>
             <w:r>
-              <w:t>, Teamwork, Critical Thinking</w:t>
-            </w:r>
-            <w:r>
-              <w:t xml:space="preserve"> </w:t>
+              <w:t xml:space="preserve">, Teamwork, Critical Thinking </w:t>
             </w:r>
           </w:p>
           <w:p>
@@ -618,7 +634,7 @@
         </w:tc>
         <w:tc>
           <w:tcPr>
-            <w:tcW w:w="742" w:type="dxa"/>
+            <w:tcW w:w="669" w:type="dxa"/>
           </w:tcPr>
           <w:p>
             <w:pPr>
@@ -630,7 +646,7 @@
         </w:tc>
         <w:tc>
           <w:tcPr>
-            <w:tcW w:w="6668" w:type="dxa"/>
+            <w:tcW w:w="6026" w:type="dxa"/>
           </w:tcPr>
           <w:sdt>
             <w:sdtPr>
@@ -667,10 +683,7 @@
               <w:t>Bachelor in Science (</w:t>
             </w:r>
             <w:r>
-              <w:t>BSC) (</w:t>
-            </w:r>
-            <w:r>
-              <w:t>12</w:t>
+              <w:t>BSC) (12</w:t>
             </w:r>
             <w:r>
               <w:rPr>
@@ -679,10 +692,7 @@
               <w:t>th</w:t>
             </w:r>
             <w:r>
-              <w:t xml:space="preserve"> Semester </w:t>
-            </w:r>
-            <w:r>
-              <w:t xml:space="preserve">Running) </w:t>
+              <w:t xml:space="preserve"> Semester Running) </w:t>
             </w:r>
             <w:r>
               <w:t>–</w:t>
@@ -762,21 +772,7 @@
                 <w:b/>
                 <w:bCs/>
               </w:rPr>
-              <w:t>3.9</w:t>
-            </w:r>
-            <w:r>
-              <w:rPr>
-                <w:b/>
-                <w:bCs/>
-              </w:rPr>
-              <w:t>7</w:t>
-            </w:r>
-            <w:r>
-              <w:rPr>
-                <w:b/>
-                <w:bCs/>
-              </w:rPr>
-              <w:t xml:space="preserve"> on the scale of 4.00</w:t>
+              <w:t>3.97 on the scale of 4.00</w:t>
             </w:r>
           </w:p>
           <w:p>
@@ -1035,14 +1031,7 @@
                 <w:b/>
                 <w:bCs/>
               </w:rPr>
-              <w:t>Certificate of Appreciation for Outstanding academic performance in Summer 20</w:t>
-            </w:r>
-            <w:r>
-              <w:rPr>
-                <w:b/>
-                <w:bCs/>
-              </w:rPr>
-              <w:t>20</w:t>
+              <w:t>Certificate of Appreciation for Outstanding academic performance in Summer 2020</w:t>
             </w:r>
           </w:p>
           <w:p>
@@ -1218,14 +1207,7 @@
                 <w:b/>
                 <w:bCs/>
               </w:rPr>
-              <w:t xml:space="preserve"> Bhuiyan</w:t>
-            </w:r>
-            <w:r>
-              <w:rPr>
-                <w:b/>
-                <w:bCs/>
-              </w:rPr>
-              <w:t>,</w:t>
+              <w:t xml:space="preserve"> Bhuiyan,</w:t>
             </w:r>
             <w:r>
               <w:t xml:space="preserve"> Department Head, Department of Computer Science and engineering.</w:t>
@@ -1355,6 +1337,7 @@
           </w:p>
         </w:tc>
       </w:tr>
+      <w:bookmarkEnd w:id="0"/>
     </w:tbl>
     <w:p>
       <w:pPr>
@@ -1449,7 +1432,7 @@
           <wp:extent cx="7260336" cy="9628632"/>
           <wp:effectExtent l="0" t="0" r="0" b="0"/>
           <wp:wrapNone/>
-          <wp:docPr id="1" name="Graphic 1">
+          <wp:docPr id="3" name="Graphic 3">
             <a:extLst xmlns:a="http://schemas.openxmlformats.org/drawingml/2006/main">
               <a:ext uri="{C183D7F6-B498-43B3-948B-1728B52AA6E4}">
                 <adec:decorative xmlns:adec="http://schemas.microsoft.com/office/drawing/2017/decorative" val="1"/>
@@ -3577,6 +3560,18 @@
       <w:shd w:val="clear" w:color="auto" w:fill="E1DFDD"/>
     </w:rPr>
   </w:style>
+  <w:style w:type="character" w:styleId="FollowedHyperlink">
+    <w:name w:val="FollowedHyperlink"/>
+    <w:basedOn w:val="DefaultParagraphFont"/>
+    <w:uiPriority w:val="99"/>
+    <w:semiHidden/>
+    <w:unhideWhenUsed/>
+    <w:rsid w:val="008E36DB"/>
+    <w:rPr>
+      <w:color w:val="704404" w:themeColor="followedHyperlink"/>
+      <w:u w:val="single"/>
+    </w:rPr>
+  </w:style>
 </w:styles>
 </file>
 
@@ -3601,7 +3596,7 @@
       <w:docPartBody>
         <w:p>
           <w:pPr>
-            <w:pStyle w:val="0052EE4B1BFB4155A1A0708042161680"/>
+            <w:pStyle w:val="Heading2Char"/>
           </w:pPr>
           <w:r>
             <w:t>Profile</w:t>
@@ -3627,7 +3622,7 @@
       <w:docPartBody>
         <w:p>
           <w:pPr>
-            <w:pStyle w:val="2E613EA166DA47E9878842DE7B43FE79"/>
+            <w:pStyle w:val="0052EE4B1BFB4155A1A0708042161680"/>
           </w:pPr>
           <w:r>
             <w:t>Contact</w:t>
@@ -3653,7 +3648,7 @@
       <w:docPartBody>
         <w:p>
           <w:pPr>
-            <w:pStyle w:val="0F4E6DB577B6413791D8C3DFCB6BF840"/>
+            <w:pStyle w:val="2E613EA166DA47E9878842DE7B43FE79"/>
           </w:pPr>
           <w:r>
             <w:t>PHONE:</w:t>
@@ -3679,7 +3674,7 @@
       <w:docPartBody>
         <w:p>
           <w:pPr>
-            <w:pStyle w:val="57C3C81CEB114BF88ACAD039E1125B2E"/>
+            <w:pStyle w:val="0F4E6DB577B6413791D8C3DFCB6BF840"/>
           </w:pPr>
           <w:r>
             <w:t>EMAIL:</w:t>
@@ -3762,6 +3757,7 @@
     <w:sig w:usb0="E00002FF" w:usb1="6AC7FFFF" w:usb2="08000012" w:usb3="00000000" w:csb0="0002009F" w:csb1="00000000"/>
   </w:font>
   <w:font w:name="Vrinda">
+    <w:altName w:val="Vrinda"/>
     <w:panose1 w:val="00000400000000000000"/>
     <w:charset w:val="00"/>
     <w:family w:val="swiss"/>
@@ -3815,6 +3811,7 @@
     <w:rsid w:val="007C32BE"/>
     <w:rsid w:val="008F6016"/>
     <w:rsid w:val="00C54B17"/>
+    <w:rsid w:val="00CF153A"/>
     <w:rsid w:val="00D334A6"/>
     <w:rsid w:val="00F62BFB"/>
   </w:rsids>
@@ -4291,6 +4288,21 @@
     <w:semiHidden/>
     <w:unhideWhenUsed/>
   </w:style>
+  <w:style w:type="character" w:customStyle="1" w:styleId="Heading2Char">
+    <w:name w:val="Heading 2 Char"/>
+    <w:basedOn w:val="DefaultParagraphFont"/>
+    <w:link w:val="Heading2"/>
+    <w:uiPriority w:val="9"/>
+    <w:rsid w:val="008F6016"/>
+    <w:rPr>
+      <w:rFonts w:asciiTheme="majorHAnsi" w:eastAsiaTheme="majorEastAsia" w:hAnsiTheme="majorHAnsi" w:cstheme="majorBidi"/>
+      <w:b/>
+      <w:bCs/>
+      <w:caps/>
+      <w:szCs w:val="26"/>
+      <w:lang w:eastAsia="ja-JP"/>
+    </w:rPr>
+  </w:style>
   <w:style w:type="paragraph" w:customStyle="1" w:styleId="0052EE4B1BFB4155A1A0708042161680">
     <w:name w:val="0052EE4B1BFB4155A1A0708042161680"/>
   </w:style>
@@ -4313,62 +4325,8 @@
       <w:u w:val="single"/>
     </w:rPr>
   </w:style>
-  <w:style w:type="paragraph" w:customStyle="1" w:styleId="1B504DA63A89483D81BED415F64A35F1">
-    <w:name w:val="1B504DA63A89483D81BED415F64A35F1"/>
-  </w:style>
   <w:style w:type="paragraph" w:customStyle="1" w:styleId="92BA2F0454F64118B9F08EEC85A5DAAB">
     <w:name w:val="92BA2F0454F64118B9F08EEC85A5DAAB"/>
-  </w:style>
-  <w:style w:type="character" w:customStyle="1" w:styleId="Heading2Char">
-    <w:name w:val="Heading 2 Char"/>
-    <w:basedOn w:val="DefaultParagraphFont"/>
-    <w:link w:val="Heading2"/>
-    <w:uiPriority w:val="9"/>
-    <w:rsid w:val="008F6016"/>
-    <w:rPr>
-      <w:rFonts w:asciiTheme="majorHAnsi" w:eastAsiaTheme="majorEastAsia" w:hAnsiTheme="majorHAnsi" w:cstheme="majorBidi"/>
-      <w:b/>
-      <w:bCs/>
-      <w:caps/>
-      <w:szCs w:val="26"/>
-      <w:lang w:eastAsia="ja-JP"/>
-    </w:rPr>
-  </w:style>
-  <w:style w:type="paragraph" w:customStyle="1" w:styleId="4B0C1E134244488FA216C8246A17DFB3">
-    <w:name w:val="4B0C1E134244488FA216C8246A17DFB3"/>
-    <w:rsid w:val="00C54B17"/>
-  </w:style>
-  <w:style w:type="paragraph" w:customStyle="1" w:styleId="4F458C7751DF4C81A01F44104203516D">
-    <w:name w:val="4F458C7751DF4C81A01F44104203516D"/>
-    <w:rsid w:val="008F6016"/>
-  </w:style>
-  <w:style w:type="paragraph" w:customStyle="1" w:styleId="0BD64CB82BA44E748812C8DB5F48B592">
-    <w:name w:val="0BD64CB82BA44E748812C8DB5F48B592"/>
-    <w:rsid w:val="008F6016"/>
-  </w:style>
-  <w:style w:type="paragraph" w:customStyle="1" w:styleId="FFA72FB98F0E4A00B9DF72743AA23AA0">
-    <w:name w:val="FFA72FB98F0E4A00B9DF72743AA23AA0"/>
-    <w:rsid w:val="008F6016"/>
-  </w:style>
-  <w:style w:type="paragraph" w:customStyle="1" w:styleId="CACFCD180D5F46C1AEB19CEDB472ABC7">
-    <w:name w:val="CACFCD180D5F46C1AEB19CEDB472ABC7"/>
-    <w:rsid w:val="008F6016"/>
-  </w:style>
-  <w:style w:type="paragraph" w:customStyle="1" w:styleId="4C636BAD4D194F758DC1FC13782C3F52">
-    <w:name w:val="4C636BAD4D194F758DC1FC13782C3F52"/>
-    <w:rsid w:val="008F6016"/>
-  </w:style>
-  <w:style w:type="paragraph" w:customStyle="1" w:styleId="F4677DC9A01847B5BC5F5E5A1E5B8DDC">
-    <w:name w:val="F4677DC9A01847B5BC5F5E5A1E5B8DDC"/>
-    <w:rsid w:val="008F6016"/>
-  </w:style>
-  <w:style w:type="paragraph" w:customStyle="1" w:styleId="94C8CB919EEB4316A9AB56C5914E7A7E">
-    <w:name w:val="94C8CB919EEB4316A9AB56C5914E7A7E"/>
-    <w:rsid w:val="008F6016"/>
-  </w:style>
-  <w:style w:type="paragraph" w:customStyle="1" w:styleId="ABB9CC47434A4A7EB21FDC8BC0D7B5A2">
-    <w:name w:val="ABB9CC47434A4A7EB21FDC8BC0D7B5A2"/>
-    <w:rsid w:val="008F6016"/>
   </w:style>
 </w:styles>
 </file>
@@ -4642,6 +4600,27 @@
 </file>
 
 <file path=customXml/item1.xml><?xml version="1.0" encoding="utf-8"?>
+<b:Sources xmlns:b="http://schemas.openxmlformats.org/officeDocument/2006/bibliography" xmlns="http://schemas.openxmlformats.org/officeDocument/2006/bibliography" SelectedStyle="\APASixthEditionOfficeOnline.xsl" StyleName="APA" Version="6"/>
+</file>
+
+<file path=customXml/item2.xml><?xml version="1.0" encoding="utf-8"?>
+<p:properties xmlns:p="http://schemas.microsoft.com/office/2006/metadata/properties" xmlns:xsi="http://www.w3.org/2001/XMLSchema-instance" xmlns:pc="http://schemas.microsoft.com/office/infopath/2007/PartnerControls">
+  <documentManagement>
+    <MediaServiceKeyPoints xmlns="71af3243-3dd4-4a8d-8c0d-dd76da1f02a5" xsi:nil="true"/>
+  </documentManagement>
+</p:properties>
+</file>
+
+<file path=customXml/item3.xml><?xml version="1.0" encoding="utf-8"?>
+<?mso-contentType ?>
+<FormTemplates xmlns="http://schemas.microsoft.com/sharepoint/v3/contenttype/forms">
+  <Display>DocumentLibraryForm</Display>
+  <Edit>DocumentLibraryForm</Edit>
+  <New>DocumentLibraryForm</New>
+</FormTemplates>
+</file>
+
+<file path=customXml/item4.xml><?xml version="1.0" encoding="utf-8"?>
 <ct:contentTypeSchema xmlns:ct="http://schemas.microsoft.com/office/2006/metadata/contentType" xmlns:ma="http://schemas.microsoft.com/office/2006/metadata/properties/metaAttributes" ct:_="" ma:_="" ma:contentTypeName="Document" ma:contentTypeID="0x01010079F111ED35F8CC479449609E8A0923A6" ma:contentTypeVersion="11" ma:contentTypeDescription="Create a new document." ma:contentTypeScope="" ma:versionID="1c2eb7a32e66fb6e4260f3771546a5e2">
   <xsd:schema xmlns:xsd="http://www.w3.org/2001/XMLSchema" xmlns:xs="http://www.w3.org/2001/XMLSchema" xmlns:p="http://schemas.microsoft.com/office/2006/metadata/properties" xmlns:ns2="71af3243-3dd4-4a8d-8c0d-dd76da1f02a5" xmlns:ns3="16c05727-aa75-4e4a-9b5f-8a80a1165891" targetNamespace="http://schemas.microsoft.com/office/2006/metadata/properties" ma:root="true" ma:fieldsID="04e1f6479c48b08974ba73b5ca973489" ns2:_="" ns3:_="">
     <xsd:import namespace="71af3243-3dd4-4a8d-8c0d-dd76da1f02a5"/>
@@ -4852,28 +4831,33 @@
 </ct:contentTypeSchema>
 </file>
 
-<file path=customXml/item2.xml><?xml version="1.0" encoding="utf-8"?>
-<?mso-contentType ?>
-<FormTemplates xmlns="http://schemas.microsoft.com/sharepoint/v3/contenttype/forms">
-  <Display>DocumentLibraryForm</Display>
-  <Edit>DocumentLibraryForm</Edit>
-  <New>DocumentLibraryForm</New>
-</FormTemplates>
+<file path=customXml/itemProps1.xml><?xml version="1.0" encoding="utf-8"?>
+<ds:datastoreItem xmlns:ds="http://schemas.openxmlformats.org/officeDocument/2006/customXml" ds:itemID="{08A0399A-AAD0-4F3D-AE3D-D9058D785CDB}">
+  <ds:schemaRefs>
+    <ds:schemaRef ds:uri="http://schemas.openxmlformats.org/officeDocument/2006/bibliography"/>
+  </ds:schemaRefs>
+</ds:datastoreItem>
 </file>
 
-<file path=customXml/item3.xml><?xml version="1.0" encoding="utf-8"?>
-<p:properties xmlns:p="http://schemas.microsoft.com/office/2006/metadata/properties" xmlns:xsi="http://www.w3.org/2001/XMLSchema-instance" xmlns:pc="http://schemas.microsoft.com/office/infopath/2007/PartnerControls">
-  <documentManagement>
-    <MediaServiceKeyPoints xmlns="71af3243-3dd4-4a8d-8c0d-dd76da1f02a5" xsi:nil="true"/>
-  </documentManagement>
-</p:properties>
+<file path=customXml/itemProps2.xml><?xml version="1.0" encoding="utf-8"?>
+<ds:datastoreItem xmlns:ds="http://schemas.openxmlformats.org/officeDocument/2006/customXml" ds:itemID="{DD14EC26-251D-443A-AF4F-B15D0F3B0F84}">
+  <ds:schemaRefs>
+    <ds:schemaRef ds:uri="http://schemas.microsoft.com/office/2006/metadata/properties"/>
+    <ds:schemaRef ds:uri="http://schemas.microsoft.com/office/infopath/2007/PartnerControls"/>
+    <ds:schemaRef ds:uri="71af3243-3dd4-4a8d-8c0d-dd76da1f02a5"/>
+  </ds:schemaRefs>
+</ds:datastoreItem>
 </file>
 
-<file path=customXml/item4.xml><?xml version="1.0" encoding="utf-8"?>
-<b:Sources xmlns:b="http://schemas.openxmlformats.org/officeDocument/2006/bibliography" xmlns="http://schemas.openxmlformats.org/officeDocument/2006/bibliography" SelectedStyle="\APASixthEditionOfficeOnline.xsl" StyleName="APA" Version="6"/>
+<file path=customXml/itemProps3.xml><?xml version="1.0" encoding="utf-8"?>
+<ds:datastoreItem xmlns:ds="http://schemas.openxmlformats.org/officeDocument/2006/customXml" ds:itemID="{18506A0D-4821-47C2-BD9B-CACF27C6B108}">
+  <ds:schemaRefs>
+    <ds:schemaRef ds:uri="http://schemas.microsoft.com/sharepoint/v3/contenttype/forms"/>
+  </ds:schemaRefs>
+</ds:datastoreItem>
 </file>
 
-<file path=customXml/itemProps1.xml><?xml version="1.0" encoding="utf-8"?>
+<file path=customXml/itemProps4.xml><?xml version="1.0" encoding="utf-8"?>
 <ds:datastoreItem xmlns:ds="http://schemas.openxmlformats.org/officeDocument/2006/customXml" ds:itemID="{8143E149-BD72-41A7-8F13-AF59DE30D6FA}">
   <ds:schemaRefs>
     <ds:schemaRef ds:uri="http://schemas.microsoft.com/office/2006/metadata/contentType"/>
@@ -4890,30 +4874,4 @@
     <ds:schemaRef ds:uri="http://schemas.microsoft.com/internal/obd"/>
   </ds:schemaRefs>
 </ds:datastoreItem>
-</file>
-
-<file path=customXml/itemProps2.xml><?xml version="1.0" encoding="utf-8"?>
-<ds:datastoreItem xmlns:ds="http://schemas.openxmlformats.org/officeDocument/2006/customXml" ds:itemID="{18506A0D-4821-47C2-BD9B-CACF27C6B108}">
-  <ds:schemaRefs>
-    <ds:schemaRef ds:uri="http://schemas.microsoft.com/sharepoint/v3/contenttype/forms"/>
-  </ds:schemaRefs>
-</ds:datastoreItem>
-</file>
-
-<file path=customXml/itemProps3.xml><?xml version="1.0" encoding="utf-8"?>
-<ds:datastoreItem xmlns:ds="http://schemas.openxmlformats.org/officeDocument/2006/customXml" ds:itemID="{DD14EC26-251D-443A-AF4F-B15D0F3B0F84}">
-  <ds:schemaRefs>
-    <ds:schemaRef ds:uri="http://schemas.microsoft.com/office/2006/metadata/properties"/>
-    <ds:schemaRef ds:uri="http://schemas.microsoft.com/office/infopath/2007/PartnerControls"/>
-    <ds:schemaRef ds:uri="71af3243-3dd4-4a8d-8c0d-dd76da1f02a5"/>
-  </ds:schemaRefs>
-</ds:datastoreItem>
-</file>
-
-<file path=customXml/itemProps4.xml><?xml version="1.0" encoding="utf-8"?>
-<ds:datastoreItem xmlns:ds="http://schemas.openxmlformats.org/officeDocument/2006/customXml" ds:itemID="{08A0399A-AAD0-4F3D-AE3D-D9058D785CDB}">
-  <ds:schemaRefs>
-    <ds:schemaRef ds:uri="http://schemas.openxmlformats.org/officeDocument/2006/bibliography"/>
-  </ds:schemaRefs>
-</ds:datastoreItem>
 </file>
</xml_diff>